<commit_message>
Update SKPL ke 2
</commit_message>
<xml_diff>
--- a/SKPL.docx
+++ b/SKPL.docx
@@ -171,23 +171,13 @@
           <w:sz w:val="28"/>
         </w:rPr>
       </w:pPr>
-      <w:proofErr w:type="gramStart"/>
       <w:r>
         <w:rPr>
           <w:rFonts w:ascii="Times New Roman" w:hAnsi="Times New Roman"/>
           <w:b w:val="0"/>
           <w:sz w:val="28"/>
         </w:rPr>
-        <w:t>untuk</w:t>
-      </w:r>
-      <w:proofErr w:type="gramEnd"/>
-      <w:r>
-        <w:rPr>
-          <w:rFonts w:ascii="Times New Roman" w:hAnsi="Times New Roman"/>
-          <w:b w:val="0"/>
-          <w:sz w:val="28"/>
-        </w:rPr>
-        <w:t>:</w:t>
+        <w:t>untuk:</w:t>
       </w:r>
     </w:p>
     <w:p>
@@ -249,6 +239,7 @@
     <w:p>
       <w:pPr>
         <w:pStyle w:val="SubTitle"/>
+        <w:ind w:left="1440" w:firstLine="720"/>
         <w:jc w:val="both"/>
         <w:rPr>
           <w:rFonts w:ascii="Times New Roman" w:hAnsi="Times New Roman"/>
@@ -256,6 +247,16 @@
           <w:sz w:val="28"/>
         </w:rPr>
       </w:pPr>
+      <w:bookmarkStart w:id="0" w:name="_GoBack"/>
+      <w:bookmarkEnd w:id="0"/>
+      <w:r>
+        <w:rPr>
+          <w:rFonts w:ascii="Times New Roman" w:hAnsi="Times New Roman"/>
+          <w:b w:val="0"/>
+          <w:sz w:val="28"/>
+        </w:rPr>
+        <w:t>Mayga Syamsuhenda</w:t>
+      </w:r>
       <w:r>
         <w:rPr>
           <w:rFonts w:ascii="Times New Roman" w:hAnsi="Times New Roman"/>
@@ -278,7 +279,34 @@
           <w:b w:val="0"/>
           <w:sz w:val="28"/>
         </w:rPr>
-        <w:tab/>
+        <w:t>10110</w:t>
+      </w:r>
+      <w:r>
+        <w:rPr>
+          <w:rFonts w:ascii="Times New Roman" w:hAnsi="Times New Roman"/>
+          <w:b w:val="0"/>
+          <w:sz w:val="28"/>
+        </w:rPr>
+        <w:t>233</w:t>
+      </w:r>
+    </w:p>
+    <w:p>
+      <w:pPr>
+        <w:pStyle w:val="SubTitle"/>
+        <w:ind w:left="1440" w:firstLine="720"/>
+        <w:jc w:val="both"/>
+        <w:rPr>
+          <w:rFonts w:ascii="Times New Roman" w:hAnsi="Times New Roman"/>
+          <w:b w:val="0"/>
+          <w:sz w:val="28"/>
+        </w:rPr>
+      </w:pPr>
+      <w:r>
+        <w:rPr>
+          <w:rFonts w:ascii="Times New Roman" w:hAnsi="Times New Roman"/>
+          <w:b w:val="0"/>
+          <w:sz w:val="28"/>
+        </w:rPr>
         <w:t>Giri</w:t>
       </w:r>
       <w:r>
@@ -313,67 +341,6 @@
           <w:sz w:val="28"/>
         </w:rPr>
         <w:t>0235</w:t>
-      </w:r>
-    </w:p>
-    <w:p>
-      <w:pPr>
-        <w:pStyle w:val="SubTitle"/>
-        <w:ind w:left="1440" w:firstLine="720"/>
-        <w:jc w:val="both"/>
-        <w:rPr>
-          <w:rFonts w:ascii="Times New Roman" w:hAnsi="Times New Roman"/>
-          <w:b w:val="0"/>
-          <w:sz w:val="28"/>
-        </w:rPr>
-      </w:pPr>
-      <w:r>
-        <w:rPr>
-          <w:rFonts w:ascii="Times New Roman" w:hAnsi="Times New Roman"/>
-          <w:b w:val="0"/>
-          <w:sz w:val="28"/>
-        </w:rPr>
-        <w:t>Mayga</w:t>
-      </w:r>
-      <w:r>
-        <w:rPr>
-          <w:rFonts w:ascii="Times New Roman" w:hAnsi="Times New Roman"/>
-          <w:b w:val="0"/>
-          <w:sz w:val="28"/>
-        </w:rPr>
-        <w:tab/>
-      </w:r>
-      <w:r>
-        <w:rPr>
-          <w:rFonts w:ascii="Times New Roman" w:hAnsi="Times New Roman"/>
-          <w:b w:val="0"/>
-          <w:sz w:val="28"/>
-        </w:rPr>
-        <w:tab/>
-      </w:r>
-      <w:r>
-        <w:rPr>
-          <w:rFonts w:ascii="Times New Roman" w:hAnsi="Times New Roman"/>
-          <w:b w:val="0"/>
-          <w:sz w:val="28"/>
-        </w:rPr>
-        <w:tab/>
-      </w:r>
-      <w:r>
-        <w:rPr>
-          <w:rFonts w:ascii="Times New Roman" w:hAnsi="Times New Roman"/>
-          <w:b w:val="0"/>
-          <w:sz w:val="28"/>
-        </w:rPr>
-        <w:tab/>
-        <w:t>1011</w:t>
-      </w:r>
-      <w:r>
-        <w:rPr>
-          <w:rFonts w:ascii="Times New Roman" w:hAnsi="Times New Roman"/>
-          <w:b w:val="0"/>
-          <w:sz w:val="28"/>
-        </w:rPr>
-        <w:t>0</w:t>
       </w:r>
     </w:p>
     <w:p>
@@ -2942,7 +2909,7 @@
           <w:rFonts w:ascii="Times New Roman" w:hAnsi="Times New Roman"/>
         </w:rPr>
       </w:pPr>
-      <w:bookmarkStart w:id="0" w:name="_Toc362978500"/>
+      <w:bookmarkStart w:id="1" w:name="_Toc362978500"/>
       <w:r>
         <w:rPr>
           <w:rFonts w:ascii="Times New Roman" w:hAnsi="Times New Roman"/>
@@ -2970,25 +2937,6 @@
         </w:rPr>
         <w:t>Pendahuluan</w:t>
       </w:r>
-      <w:bookmarkEnd w:id="0"/>
-    </w:p>
-    <w:p>
-      <w:pPr>
-        <w:pStyle w:val="Heading2"/>
-        <w:spacing w:line="360" w:lineRule="auto"/>
-        <w:rPr>
-          <w:rFonts w:ascii="Times New Roman" w:hAnsi="Times New Roman"/>
-          <w:i w:val="0"/>
-        </w:rPr>
-      </w:pPr>
-      <w:bookmarkStart w:id="1" w:name="_Toc362978501"/>
-      <w:r>
-        <w:rPr>
-          <w:rFonts w:ascii="Times New Roman" w:hAnsi="Times New Roman"/>
-          <w:i w:val="0"/>
-        </w:rPr>
-        <w:t>Tujuan Penulisan Dokumen</w:t>
-      </w:r>
       <w:bookmarkEnd w:id="1"/>
     </w:p>
     <w:p>
@@ -3000,7 +2948,26 @@
           <w:i w:val="0"/>
         </w:rPr>
       </w:pPr>
-      <w:bookmarkStart w:id="2" w:name="_Toc362978502"/>
+      <w:bookmarkStart w:id="2" w:name="_Toc362978501"/>
+      <w:r>
+        <w:rPr>
+          <w:rFonts w:ascii="Times New Roman" w:hAnsi="Times New Roman"/>
+          <w:i w:val="0"/>
+        </w:rPr>
+        <w:t>Tujuan Penulisan Dokumen</w:t>
+      </w:r>
+      <w:bookmarkEnd w:id="2"/>
+    </w:p>
+    <w:p>
+      <w:pPr>
+        <w:pStyle w:val="Heading2"/>
+        <w:spacing w:line="360" w:lineRule="auto"/>
+        <w:rPr>
+          <w:rFonts w:ascii="Times New Roman" w:hAnsi="Times New Roman"/>
+          <w:i w:val="0"/>
+        </w:rPr>
+      </w:pPr>
+      <w:bookmarkStart w:id="3" w:name="_Toc362978502"/>
       <w:r>
         <w:rPr>
           <w:rFonts w:ascii="Times New Roman" w:hAnsi="Times New Roman"/>
@@ -3008,8 +2975,8 @@
         </w:rPr>
         <w:t>Lingkup Masalah</w:t>
       </w:r>
-      <w:bookmarkStart w:id="3" w:name="_Toc362978503"/>
-      <w:bookmarkEnd w:id="2"/>
+      <w:bookmarkStart w:id="4" w:name="_Toc362978503"/>
+      <w:bookmarkEnd w:id="3"/>
     </w:p>
     <w:p>
       <w:pPr>
@@ -3027,7 +2994,7 @@
         </w:rPr>
         <w:t>Aturan Penomoran</w:t>
       </w:r>
-      <w:bookmarkEnd w:id="3"/>
+      <w:bookmarkEnd w:id="4"/>
     </w:p>
     <w:p>
       <w:pPr>
@@ -3039,21 +3006,12 @@
           <w:szCs w:val="24"/>
         </w:rPr>
       </w:pPr>
-      <w:proofErr w:type="gramStart"/>
       <w:r>
         <w:rPr>
           <w:sz w:val="24"/>
           <w:szCs w:val="24"/>
         </w:rPr>
-        <w:t>Penulisan dokumen ini menggunakan berbagai macam aturan penamaan dan penomoran yang berbeda-beda untuk beberapa bagian tertentu.</w:t>
-      </w:r>
-      <w:proofErr w:type="gramEnd"/>
-      <w:r>
-        <w:rPr>
-          <w:sz w:val="24"/>
-          <w:szCs w:val="24"/>
-        </w:rPr>
-        <w:t xml:space="preserve"> Aturan penamaan dan penomoran yang digunakan berdasarkan hal atau bagian adalah seperti yang tercantum pada table berikut:</w:t>
+        <w:t>Penulisan dokumen ini menggunakan berbagai macam aturan penamaan dan penomoran yang berbeda-beda untuk beberapa bagian tertentu. Aturan penamaan dan penomoran yang digunakan berdasarkan hal atau bagian adalah seperti yang tercantum pada table berikut:</w:t>
       </w:r>
     </w:p>
     <w:tbl>
@@ -3260,7 +3218,7 @@
           <w:i w:val="0"/>
         </w:rPr>
       </w:pPr>
-      <w:bookmarkStart w:id="4" w:name="_Toc362978504"/>
+      <w:bookmarkStart w:id="5" w:name="_Toc362978504"/>
       <w:r>
         <w:rPr>
           <w:rFonts w:ascii="Times New Roman" w:hAnsi="Times New Roman"/>
@@ -3268,7 +3226,7 @@
         </w:rPr>
         <w:t>Referensi</w:t>
       </w:r>
-      <w:bookmarkEnd w:id="4"/>
+      <w:bookmarkEnd w:id="5"/>
     </w:p>
     <w:p>
       <w:pPr>
@@ -3279,7 +3237,7 @@
           <w:i w:val="0"/>
         </w:rPr>
       </w:pPr>
-      <w:bookmarkStart w:id="5" w:name="_Toc362978505"/>
+      <w:bookmarkStart w:id="6" w:name="_Toc362978505"/>
       <w:r>
         <w:rPr>
           <w:rFonts w:ascii="Times New Roman" w:hAnsi="Times New Roman"/>
@@ -3295,7 +3253,7 @@
         <w:t>n</w:t>
       </w:r>
     </w:p>
-    <w:bookmarkEnd w:id="5"/>
+    <w:bookmarkEnd w:id="6"/>
     <w:p>
       <w:pPr>
         <w:pStyle w:val="Heading2"/>
@@ -3332,18 +3290,8 @@
           <w:b w:val="0"/>
           <w:i w:val="0"/>
         </w:rPr>
-        <w:t>bab sebagai berikut</w:t>
+        <w:t>bab sebagai berikut:</w:t>
       </w:r>
-      <w:proofErr w:type="gramStart"/>
-      <w:r>
-        <w:rPr>
-          <w:rFonts w:ascii="Times New Roman" w:hAnsi="Times New Roman"/>
-          <w:b w:val="0"/>
-          <w:i w:val="0"/>
-        </w:rPr>
-        <w:t>:</w:t>
-      </w:r>
-      <w:proofErr w:type="gramEnd"/>
       <w:r>
         <w:rPr>
           <w:rFonts w:ascii="Times New Roman" w:hAnsi="Times New Roman"/>
@@ -3360,7 +3308,7 @@
         </w:rPr>
         <w:t>BAB I Pendahuluan</w:t>
       </w:r>
-      <w:bookmarkStart w:id="6" w:name="_Toc362978506"/>
+      <w:bookmarkStart w:id="7" w:name="_Toc362978506"/>
     </w:p>
     <w:p>
       <w:pPr>
@@ -3523,23 +3471,7 @@
           <w:sz w:val="24"/>
           <w:szCs w:val="24"/>
         </w:rPr>
-        <w:t xml:space="preserve">Pada </w:t>
-      </w:r>
-      <w:proofErr w:type="gramStart"/>
-      <w:r>
-        <w:rPr>
-          <w:sz w:val="24"/>
-          <w:szCs w:val="24"/>
-        </w:rPr>
-        <w:t>bab</w:t>
-      </w:r>
-      <w:proofErr w:type="gramEnd"/>
-      <w:r>
-        <w:rPr>
-          <w:sz w:val="24"/>
-          <w:szCs w:val="24"/>
-        </w:rPr>
-        <w:t xml:space="preserve"> ini dijelaskan kebutuhan perangkat lunak yang diperlukan di dalam pengembangan RPG Game</w:t>
+        <w:t>Pada bab ini dijelaskan kebutuhan perangkat lunak yang diperlukan di dalam pengembangan RPG Game</w:t>
       </w:r>
     </w:p>
     <w:p>
@@ -3597,7 +3529,7 @@
         </w:rPr>
         <w:t>Kebutuhan Perangkat Lunak</w:t>
       </w:r>
-      <w:bookmarkEnd w:id="6"/>
+      <w:bookmarkEnd w:id="7"/>
     </w:p>
     <w:p>
       <w:pPr>
@@ -3608,7 +3540,7 @@
           <w:i w:val="0"/>
         </w:rPr>
       </w:pPr>
-      <w:bookmarkStart w:id="7" w:name="_Toc362978507"/>
+      <w:bookmarkStart w:id="8" w:name="_Toc362978507"/>
       <w:r>
         <w:rPr>
           <w:rFonts w:ascii="Times New Roman" w:hAnsi="Times New Roman"/>
@@ -3616,7 +3548,7 @@
         </w:rPr>
         <w:t>Deskripsi Umum Sistem</w:t>
       </w:r>
-      <w:bookmarkEnd w:id="7"/>
+      <w:bookmarkEnd w:id="8"/>
       <w:r>
         <w:rPr>
           <w:rFonts w:ascii="Times New Roman" w:hAnsi="Times New Roman"/>
@@ -3634,7 +3566,7 @@
           <w:i w:val="0"/>
         </w:rPr>
       </w:pPr>
-      <w:bookmarkStart w:id="8" w:name="_Toc362978508"/>
+      <w:bookmarkStart w:id="9" w:name="_Toc362978508"/>
       <w:r>
         <w:rPr>
           <w:rFonts w:ascii="Times New Roman" w:hAnsi="Times New Roman"/>
@@ -3642,7 +3574,7 @@
         </w:rPr>
         <w:t>Fitur Utama Perangkat Lunak</w:t>
       </w:r>
-      <w:bookmarkEnd w:id="8"/>
+      <w:bookmarkEnd w:id="9"/>
     </w:p>
     <w:p>
       <w:pPr>
@@ -3652,14 +3584,14 @@
           <w:rFonts w:ascii="Times New Roman" w:hAnsi="Times New Roman"/>
         </w:rPr>
       </w:pPr>
-      <w:bookmarkStart w:id="9" w:name="_Toc362978509"/>
+      <w:bookmarkStart w:id="10" w:name="_Toc362978509"/>
       <w:r>
         <w:rPr>
           <w:rFonts w:ascii="Times New Roman" w:hAnsi="Times New Roman"/>
         </w:rPr>
         <w:t>Kebutuhan Fungsional</w:t>
       </w:r>
-      <w:bookmarkEnd w:id="9"/>
+      <w:bookmarkEnd w:id="10"/>
     </w:p>
     <w:p>
       <w:pPr>
@@ -3680,7 +3612,6 @@
       <w:tblPr>
         <w:tblStyle w:val="ColorfulGrid-Accent1"/>
         <w:tblW w:w="0" w:type="auto"/>
-        <w:tblInd w:w="0" w:type="dxa"/>
         <w:tblLook w:val="04A0" w:firstRow="1" w:lastRow="0" w:firstColumn="1" w:lastColumn="0" w:noHBand="0" w:noVBand="1"/>
       </w:tblPr>
       <w:tblGrid>
@@ -4749,15 +4680,7 @@
                 <w:sz w:val="24"/>
                 <w:szCs w:val="24"/>
               </w:rPr>
-              <w:t>menu</w:t>
-            </w:r>
-            <w:r>
-              <w:rPr>
-                <w:rFonts w:ascii="Times New Roman" w:hAnsi="Times New Roman"/>
-                <w:sz w:val="24"/>
-                <w:szCs w:val="24"/>
-              </w:rPr>
-              <w:t xml:space="preserve"> </w:t>
+              <w:t xml:space="preserve">menu </w:t>
             </w:r>
             <w:r>
               <w:rPr>
@@ -6692,20 +6615,19 @@
           <w:rFonts w:ascii="Times New Roman" w:hAnsi="Times New Roman"/>
         </w:rPr>
       </w:pPr>
-      <w:bookmarkStart w:id="10" w:name="_Toc362978510"/>
+      <w:bookmarkStart w:id="11" w:name="_Toc362978510"/>
       <w:r>
         <w:rPr>
           <w:rFonts w:ascii="Times New Roman" w:hAnsi="Times New Roman"/>
         </w:rPr>
         <w:t>Kebutuhan Non Fungsional</w:t>
       </w:r>
-      <w:bookmarkEnd w:id="10"/>
+      <w:bookmarkEnd w:id="11"/>
     </w:p>
     <w:tbl>
       <w:tblPr>
         <w:tblStyle w:val="ColorfulGrid-Accent1"/>
         <w:tblW w:w="0" w:type="auto"/>
-        <w:tblInd w:w="0" w:type="dxa"/>
         <w:tblLook w:val="04A0" w:firstRow="1" w:lastRow="0" w:firstColumn="1" w:lastColumn="0" w:noHBand="0" w:noVBand="1"/>
       </w:tblPr>
       <w:tblGrid>
@@ -6873,7 +6795,7 @@
           <w:i w:val="0"/>
         </w:rPr>
       </w:pPr>
-      <w:bookmarkStart w:id="11" w:name="_Toc362978511"/>
+      <w:bookmarkStart w:id="12" w:name="_Toc362978511"/>
       <w:r>
         <w:rPr>
           <w:rFonts w:ascii="Times New Roman" w:hAnsi="Times New Roman"/>
@@ -6889,7 +6811,7 @@
         <w:t>e</w:t>
       </w:r>
     </w:p>
-    <w:bookmarkEnd w:id="11"/>
+    <w:bookmarkEnd w:id="12"/>
     <w:p>
       <w:pPr>
         <w:pStyle w:val="Heading3"/>
@@ -6944,23 +6866,7 @@
           <w:sz w:val="24"/>
           <w:szCs w:val="24"/>
         </w:rPr>
-        <w:t xml:space="preserve">sistem yang </w:t>
-      </w:r>
-      <w:proofErr w:type="gramStart"/>
-      <w:r>
-        <w:rPr>
-          <w:sz w:val="24"/>
-          <w:szCs w:val="24"/>
-        </w:rPr>
-        <w:t>akan</w:t>
-      </w:r>
-      <w:proofErr w:type="gramEnd"/>
-      <w:r>
-        <w:rPr>
-          <w:sz w:val="24"/>
-          <w:szCs w:val="24"/>
-        </w:rPr>
-        <w:t xml:space="preserve"> dibuat. Sistem yang dibuat seperti terlihat dalam use case berikut:</w:t>
+        <w:t>sistem yang akan dibuat. Sistem yang dibuat seperti terlihat dalam use case berikut:</w:t>
       </w:r>
     </w:p>
     <w:p>
@@ -7056,7 +6962,7 @@
           <w:rFonts w:ascii="Times New Roman" w:hAnsi="Times New Roman"/>
         </w:rPr>
       </w:pPr>
-      <w:bookmarkStart w:id="12" w:name="_Toc362978517"/>
+      <w:bookmarkStart w:id="13" w:name="_Toc362978517"/>
       <w:r>
         <w:rPr>
           <w:rFonts w:ascii="Times New Roman" w:hAnsi="Times New Roman"/>
@@ -7074,37 +6980,12 @@
           <w:szCs w:val="24"/>
         </w:rPr>
       </w:pPr>
-      <w:proofErr w:type="gramStart"/>
       <w:r>
         <w:rPr>
           <w:sz w:val="24"/>
           <w:szCs w:val="24"/>
         </w:rPr>
-        <w:t>Bagian ini diisi dengan daftar actor dan dekripsi role untuk actor tersebut.</w:t>
-      </w:r>
-      <w:proofErr w:type="gramEnd"/>
-      <w:r>
-        <w:rPr>
-          <w:sz w:val="24"/>
-          <w:szCs w:val="24"/>
-        </w:rPr>
-        <w:t xml:space="preserve"> </w:t>
-      </w:r>
-      <w:proofErr w:type="gramStart"/>
-      <w:r>
-        <w:rPr>
-          <w:sz w:val="24"/>
-          <w:szCs w:val="24"/>
-        </w:rPr>
-        <w:t>Dekripsi role harus menjelaskan wewenang pada role tersebut dalam perangkat lunak.</w:t>
-      </w:r>
-      <w:proofErr w:type="gramEnd"/>
-      <w:r>
-        <w:rPr>
-          <w:sz w:val="24"/>
-          <w:szCs w:val="24"/>
-        </w:rPr>
-        <w:t xml:space="preserve"> Bisa dibuat dalam bentuk table berikut:</w:t>
+        <w:t>Bagian ini diisi dengan daftar actor dan dekripsi role untuk actor tersebut. Dekripsi role harus menjelaskan wewenang pada role tersebut dalam perangkat lunak. Bisa dibuat dalam bentuk table berikut:</w:t>
       </w:r>
     </w:p>
     <w:tbl>
@@ -7462,8 +7343,6 @@
             </w:pPr>
           </w:p>
         </w:tc>
-        <w:bookmarkStart w:id="13" w:name="_GoBack"/>
-        <w:bookmarkEnd w:id="13"/>
       </w:tr>
       <w:tr>
         <w:tc>
@@ -8005,14 +7884,7 @@
                 <w:sz w:val="24"/>
                 <w:szCs w:val="24"/>
               </w:rPr>
-              <w:t>UC-01</w:t>
-            </w:r>
-            <w:r>
-              <w:rPr>
-                <w:sz w:val="24"/>
-                <w:szCs w:val="24"/>
-              </w:rPr>
-              <w:t>1</w:t>
+              <w:t>UC-011</w:t>
             </w:r>
           </w:p>
         </w:tc>
@@ -9662,23 +9534,7 @@
           <w:sz w:val="24"/>
           <w:szCs w:val="24"/>
         </w:rPr>
-        <w:t>Bagian ini diisi dengan skenario (flow of event) untuk beberapa use case utama</w:t>
-      </w:r>
-      <w:proofErr w:type="gramStart"/>
-      <w:r>
-        <w:rPr>
-          <w:sz w:val="24"/>
-          <w:szCs w:val="24"/>
-        </w:rPr>
-        <w:t>,yang</w:t>
-      </w:r>
-      <w:proofErr w:type="gramEnd"/>
-      <w:r>
-        <w:rPr>
-          <w:sz w:val="24"/>
-          <w:szCs w:val="24"/>
-        </w:rPr>
-        <w:t xml:space="preserve"> menggambarkan urutan interaksi actor dengan use case tersebut dari awal sampai akhir.</w:t>
+        <w:t>Bagian ini diisi dengan skenario (flow of event) untuk beberapa use case utama,yang menggambarkan urutan interaksi actor dengan use case tersebut dari awal sampai akhir.</w:t>
       </w:r>
     </w:p>
     <w:p>
@@ -53864,7 +53720,7 @@
         <w:t>m</w:t>
       </w:r>
     </w:p>
-    <w:bookmarkEnd w:id="12"/>
+    <w:bookmarkEnd w:id="13"/>
     <w:p>
       <w:pPr>
         <w:pStyle w:val="Heading3"/>
@@ -53967,13 +53823,7 @@
           <w:rFonts w:ascii="Times New Roman" w:hAnsi="Times New Roman"/>
         </w:rPr>
         <w:lastRenderedPageBreak/>
-        <w:t>Activity Diagram Continue</w:t>
-      </w:r>
-      <w:r>
-        <w:rPr>
-          <w:rFonts w:ascii="Times New Roman" w:hAnsi="Times New Roman"/>
-        </w:rPr>
-        <w:t xml:space="preserve"> Game</w:t>
+        <w:t>Activity Diagram Continue Game</w:t>
       </w:r>
     </w:p>
     <w:p>
@@ -54343,13 +54193,7 @@
           <w:rFonts w:ascii="Times New Roman" w:hAnsi="Times New Roman"/>
         </w:rPr>
         <w:lastRenderedPageBreak/>
-        <w:t>Activity Diagram</w:t>
-      </w:r>
-      <w:r>
-        <w:rPr>
-          <w:rFonts w:ascii="Times New Roman" w:hAnsi="Times New Roman"/>
-        </w:rPr>
-        <w:t xml:space="preserve"> Attack on Enemy</w:t>
+        <w:t>Activity Diagram Attack on Enemy</w:t>
       </w:r>
     </w:p>
     <w:p>
@@ -54510,13 +54354,7 @@
           <w:rFonts w:ascii="Times New Roman" w:hAnsi="Times New Roman"/>
         </w:rPr>
         <w:lastRenderedPageBreak/>
-        <w:t>Activity Diagram</w:t>
-      </w:r>
-      <w:r>
-        <w:rPr>
-          <w:rFonts w:ascii="Times New Roman" w:hAnsi="Times New Roman"/>
-        </w:rPr>
-        <w:t xml:space="preserve"> Guarding From Attack Enemy</w:t>
+        <w:t>Activity Diagram Guarding From Attack Enemy</w:t>
       </w:r>
     </w:p>
     <w:p>
@@ -54597,13 +54435,7 @@
           <w:rFonts w:ascii="Times New Roman" w:hAnsi="Times New Roman"/>
         </w:rPr>
         <w:lastRenderedPageBreak/>
-        <w:t>Activity Diagram</w:t>
-      </w:r>
-      <w:r>
-        <w:rPr>
-          <w:rFonts w:ascii="Times New Roman" w:hAnsi="Times New Roman"/>
-        </w:rPr>
-        <w:t xml:space="preserve"> Use Magic Attak on Enemy</w:t>
+        <w:t>Activity Diagram Use Magic Attak on Enemy</w:t>
       </w:r>
     </w:p>
     <w:p>
@@ -54683,13 +54515,7 @@
           <w:rFonts w:ascii="Times New Roman" w:hAnsi="Times New Roman"/>
         </w:rPr>
         <w:lastRenderedPageBreak/>
-        <w:t>Activity Diagram</w:t>
-      </w:r>
-      <w:r>
-        <w:rPr>
-          <w:rFonts w:ascii="Times New Roman" w:hAnsi="Times New Roman"/>
-        </w:rPr>
-        <w:t xml:space="preserve"> Use Items on Character/Enemy</w:t>
+        <w:t>Activity Diagram Use Items on Character/Enemy</w:t>
       </w:r>
     </w:p>
     <w:p>
@@ -54769,13 +54595,7 @@
           <w:rFonts w:ascii="Times New Roman" w:hAnsi="Times New Roman"/>
         </w:rPr>
         <w:lastRenderedPageBreak/>
-        <w:t>Activity Diagram</w:t>
-      </w:r>
-      <w:r>
-        <w:rPr>
-          <w:rFonts w:ascii="Times New Roman" w:hAnsi="Times New Roman"/>
-        </w:rPr>
-        <w:t xml:space="preserve"> Select Target</w:t>
+        <w:t>Activity Diagram Select Target</w:t>
       </w:r>
     </w:p>
     <w:p>
@@ -54855,13 +54675,7 @@
           <w:rFonts w:ascii="Times New Roman" w:hAnsi="Times New Roman"/>
         </w:rPr>
         <w:lastRenderedPageBreak/>
-        <w:t>Activity Diagram</w:t>
-      </w:r>
-      <w:r>
-        <w:rPr>
-          <w:rFonts w:ascii="Times New Roman" w:hAnsi="Times New Roman"/>
-        </w:rPr>
-        <w:t xml:space="preserve"> Escape from Battle</w:t>
+        <w:t>Activity Diagram Escape from Battle</w:t>
       </w:r>
     </w:p>
     <w:p>
@@ -54941,13 +54755,7 @@
           <w:rFonts w:ascii="Times New Roman" w:hAnsi="Times New Roman"/>
         </w:rPr>
         <w:lastRenderedPageBreak/>
-        <w:t>Activity Diagram</w:t>
-      </w:r>
-      <w:r>
-        <w:rPr>
-          <w:rFonts w:ascii="Times New Roman" w:hAnsi="Times New Roman"/>
-        </w:rPr>
-        <w:t xml:space="preserve"> Paused Game</w:t>
+        <w:t>Activity Diagram Paused Game</w:t>
       </w:r>
     </w:p>
     <w:p>
@@ -55028,13 +54836,7 @@
           <w:rFonts w:ascii="Times New Roman" w:hAnsi="Times New Roman"/>
         </w:rPr>
         <w:lastRenderedPageBreak/>
-        <w:t>Activity Diagram</w:t>
-      </w:r>
-      <w:r>
-        <w:rPr>
-          <w:rFonts w:ascii="Times New Roman" w:hAnsi="Times New Roman"/>
-        </w:rPr>
-        <w:t xml:space="preserve"> Inventory Player</w:t>
+        <w:t>Activity Diagram Inventory Player</w:t>
       </w:r>
     </w:p>
     <w:p>
@@ -55114,13 +54916,7 @@
           <w:rFonts w:ascii="Times New Roman" w:hAnsi="Times New Roman"/>
         </w:rPr>
         <w:lastRenderedPageBreak/>
-        <w:t>Activity Diagram</w:t>
-      </w:r>
-      <w:r>
-        <w:rPr>
-          <w:rFonts w:ascii="Times New Roman" w:hAnsi="Times New Roman"/>
-        </w:rPr>
-        <w:t xml:space="preserve"> List of Items</w:t>
+        <w:t>Activity Diagram List of Items</w:t>
       </w:r>
     </w:p>
     <w:p>
@@ -55200,13 +54996,7 @@
           <w:rFonts w:ascii="Times New Roman" w:hAnsi="Times New Roman"/>
         </w:rPr>
         <w:lastRenderedPageBreak/>
-        <w:t>Activity Diagram</w:t>
-      </w:r>
-      <w:r>
-        <w:rPr>
-          <w:rFonts w:ascii="Times New Roman" w:hAnsi="Times New Roman"/>
-        </w:rPr>
-        <w:t xml:space="preserve"> List of Weapon</w:t>
+        <w:t>Activity Diagram List of Weapon</w:t>
       </w:r>
     </w:p>
     <w:p>
@@ -55287,13 +55077,7 @@
           <w:rFonts w:ascii="Times New Roman" w:hAnsi="Times New Roman"/>
         </w:rPr>
         <w:lastRenderedPageBreak/>
-        <w:t>Activity Diagram</w:t>
-      </w:r>
-      <w:r>
-        <w:rPr>
-          <w:rFonts w:ascii="Times New Roman" w:hAnsi="Times New Roman"/>
-        </w:rPr>
-        <w:t xml:space="preserve"> List of Armor</w:t>
+        <w:t>Activity Diagram List of Armor</w:t>
       </w:r>
     </w:p>
     <w:p>
@@ -55374,13 +55158,7 @@
           <w:rFonts w:ascii="Times New Roman" w:hAnsi="Times New Roman"/>
         </w:rPr>
         <w:lastRenderedPageBreak/>
-        <w:t>Activity Diagram</w:t>
-      </w:r>
-      <w:r>
-        <w:rPr>
-          <w:rFonts w:ascii="Times New Roman" w:hAnsi="Times New Roman"/>
-        </w:rPr>
-        <w:t xml:space="preserve"> List of Valuables Items</w:t>
+        <w:t>Activity Diagram List of Valuables Items</w:t>
       </w:r>
     </w:p>
     <w:p>
@@ -55457,13 +55235,7 @@
           <w:rFonts w:ascii="Times New Roman" w:hAnsi="Times New Roman"/>
         </w:rPr>
         <w:lastRenderedPageBreak/>
-        <w:t>Activity Diagram</w:t>
-      </w:r>
-      <w:r>
-        <w:rPr>
-          <w:rFonts w:ascii="Times New Roman" w:hAnsi="Times New Roman"/>
-        </w:rPr>
-        <w:t xml:space="preserve"> Options on Game</w:t>
+        <w:t>Activity Diagram Options on Game</w:t>
       </w:r>
     </w:p>
     <w:p>
@@ -55543,27 +55315,7 @@
           <w:rFonts w:ascii="Times New Roman" w:hAnsi="Times New Roman"/>
         </w:rPr>
         <w:lastRenderedPageBreak/>
-        <w:t xml:space="preserve">Activity Diagram </w:t>
-      </w:r>
-      <w:r>
-        <w:rPr>
-          <w:rFonts w:ascii="Times New Roman" w:hAnsi="Times New Roman"/>
-        </w:rPr>
-        <w:t xml:space="preserve">Skills </w:t>
-      </w:r>
-      <w:proofErr w:type="gramStart"/>
-      <w:r>
-        <w:rPr>
-          <w:rFonts w:ascii="Times New Roman" w:hAnsi="Times New Roman"/>
-        </w:rPr>
-        <w:t>On</w:t>
-      </w:r>
-      <w:proofErr w:type="gramEnd"/>
-      <w:r>
-        <w:rPr>
-          <w:rFonts w:ascii="Times New Roman" w:hAnsi="Times New Roman"/>
-        </w:rPr>
-        <w:t xml:space="preserve"> Players</w:t>
+        <w:t>Activity Diagram Skills On Players</w:t>
       </w:r>
     </w:p>
     <w:p>
@@ -55643,13 +55395,7 @@
           <w:rFonts w:ascii="Times New Roman" w:hAnsi="Times New Roman"/>
         </w:rPr>
         <w:lastRenderedPageBreak/>
-        <w:t>Activity Diagram</w:t>
-      </w:r>
-      <w:r>
-        <w:rPr>
-          <w:rFonts w:ascii="Times New Roman" w:hAnsi="Times New Roman"/>
-        </w:rPr>
-        <w:t xml:space="preserve"> Special Skills on Players</w:t>
+        <w:t>Activity Diagram Special Skills on Players</w:t>
       </w:r>
     </w:p>
     <w:p>
@@ -55729,13 +55475,7 @@
           <w:rFonts w:ascii="Times New Roman" w:hAnsi="Times New Roman"/>
         </w:rPr>
         <w:lastRenderedPageBreak/>
-        <w:t>Activity Diagram</w:t>
-      </w:r>
-      <w:r>
-        <w:rPr>
-          <w:rFonts w:ascii="Times New Roman" w:hAnsi="Times New Roman"/>
-        </w:rPr>
-        <w:t xml:space="preserve"> Magic Skills on Players</w:t>
+        <w:t>Activity Diagram Magic Skills on Players</w:t>
       </w:r>
     </w:p>
     <w:p>
@@ -55815,13 +55555,7 @@
           <w:rFonts w:ascii="Times New Roman" w:hAnsi="Times New Roman"/>
         </w:rPr>
         <w:lastRenderedPageBreak/>
-        <w:t>Activity Diagram</w:t>
-      </w:r>
-      <w:r>
-        <w:rPr>
-          <w:rFonts w:ascii="Times New Roman" w:hAnsi="Times New Roman"/>
-        </w:rPr>
-        <w:t xml:space="preserve"> Status Players</w:t>
+        <w:t>Activity Diagram Status Players</w:t>
       </w:r>
     </w:p>
     <w:p>
@@ -55900,27 +55634,7 @@
         <w:rPr>
           <w:rFonts w:ascii="Times New Roman" w:hAnsi="Times New Roman"/>
         </w:rPr>
-        <w:t>Activity Diagram</w:t>
-      </w:r>
-      <w:r>
-        <w:rPr>
-          <w:rFonts w:ascii="Times New Roman" w:hAnsi="Times New Roman"/>
-        </w:rPr>
-        <w:t xml:space="preserve"> Equipment </w:t>
-      </w:r>
-      <w:proofErr w:type="gramStart"/>
-      <w:r>
-        <w:rPr>
-          <w:rFonts w:ascii="Times New Roman" w:hAnsi="Times New Roman"/>
-        </w:rPr>
-        <w:t>On</w:t>
-      </w:r>
-      <w:proofErr w:type="gramEnd"/>
-      <w:r>
-        <w:rPr>
-          <w:rFonts w:ascii="Times New Roman" w:hAnsi="Times New Roman"/>
-        </w:rPr>
-        <w:t xml:space="preserve"> Players</w:t>
+        <w:t>Activity Diagram Equipment On Players</w:t>
       </w:r>
     </w:p>
     <w:p>
@@ -56001,13 +55715,7 @@
           <w:rFonts w:ascii="Times New Roman" w:hAnsi="Times New Roman"/>
         </w:rPr>
         <w:lastRenderedPageBreak/>
-        <w:t>Activity Diagram</w:t>
-      </w:r>
-      <w:r>
-        <w:rPr>
-          <w:rFonts w:ascii="Times New Roman" w:hAnsi="Times New Roman"/>
-        </w:rPr>
-        <w:t xml:space="preserve"> Change Equipment Players</w:t>
+        <w:t>Activity Diagram Change Equipment Players</w:t>
       </w:r>
     </w:p>
     <w:p>
@@ -56087,13 +55795,7 @@
           <w:rFonts w:ascii="Times New Roman" w:hAnsi="Times New Roman"/>
         </w:rPr>
         <w:lastRenderedPageBreak/>
-        <w:t>Activity Diagram</w:t>
-      </w:r>
-      <w:r>
-        <w:rPr>
-          <w:rFonts w:ascii="Times New Roman" w:hAnsi="Times New Roman"/>
-        </w:rPr>
-        <w:t xml:space="preserve"> Optimize Equipment Players</w:t>
+        <w:t>Activity Diagram Optimize Equipment Players</w:t>
       </w:r>
     </w:p>
     <w:p>
@@ -56173,13 +55875,7 @@
           <w:rFonts w:ascii="Times New Roman" w:hAnsi="Times New Roman"/>
         </w:rPr>
         <w:lastRenderedPageBreak/>
-        <w:t>Activity Diagram</w:t>
-      </w:r>
-      <w:r>
-        <w:rPr>
-          <w:rFonts w:ascii="Times New Roman" w:hAnsi="Times New Roman"/>
-        </w:rPr>
-        <w:t xml:space="preserve"> Clear Equipment Players</w:t>
+        <w:t>Activity Diagram Clear Equipment Players</w:t>
       </w:r>
     </w:p>
     <w:p>
@@ -56260,13 +55956,7 @@
           <w:rFonts w:ascii="Times New Roman" w:hAnsi="Times New Roman"/>
         </w:rPr>
         <w:lastRenderedPageBreak/>
-        <w:t>Activity Diagram</w:t>
-      </w:r>
-      <w:r>
-        <w:rPr>
-          <w:rFonts w:ascii="Times New Roman" w:hAnsi="Times New Roman"/>
-        </w:rPr>
-        <w:t xml:space="preserve"> Formation Players</w:t>
+        <w:t>Activity Diagram Formation Players</w:t>
       </w:r>
     </w:p>
     <w:p>
@@ -56346,13 +56036,7 @@
           <w:rFonts w:ascii="Times New Roman" w:hAnsi="Times New Roman"/>
         </w:rPr>
         <w:lastRenderedPageBreak/>
-        <w:t>Activity Diagram</w:t>
-      </w:r>
-      <w:r>
-        <w:rPr>
-          <w:rFonts w:ascii="Times New Roman" w:hAnsi="Times New Roman"/>
-        </w:rPr>
-        <w:t xml:space="preserve"> Change Position Players</w:t>
+        <w:t>Activity Diagram Change Position Players</w:t>
       </w:r>
     </w:p>
     <w:p>
@@ -56433,27 +56117,7 @@
           <w:rFonts w:ascii="Times New Roman" w:hAnsi="Times New Roman"/>
         </w:rPr>
         <w:lastRenderedPageBreak/>
-        <w:t>Activity Diagram</w:t>
-      </w:r>
-      <w:r>
-        <w:rPr>
-          <w:rFonts w:ascii="Times New Roman" w:hAnsi="Times New Roman"/>
-        </w:rPr>
-        <w:t xml:space="preserve"> </w:t>
-      </w:r>
-      <w:proofErr w:type="gramStart"/>
-      <w:r>
-        <w:rPr>
-          <w:rFonts w:ascii="Times New Roman" w:hAnsi="Times New Roman"/>
-        </w:rPr>
-        <w:t>Save</w:t>
-      </w:r>
-      <w:proofErr w:type="gramEnd"/>
-      <w:r>
-        <w:rPr>
-          <w:rFonts w:ascii="Times New Roman" w:hAnsi="Times New Roman"/>
-        </w:rPr>
-        <w:t xml:space="preserve"> Game</w:t>
+        <w:t>Activity Diagram Save Game</w:t>
       </w:r>
     </w:p>
     <w:p>
@@ -56533,13 +56197,7 @@
           <w:rFonts w:ascii="Times New Roman" w:hAnsi="Times New Roman"/>
         </w:rPr>
         <w:lastRenderedPageBreak/>
-        <w:t>Activity Diagram</w:t>
-      </w:r>
-      <w:r>
-        <w:rPr>
-          <w:rFonts w:ascii="Times New Roman" w:hAnsi="Times New Roman"/>
-        </w:rPr>
-        <w:t xml:space="preserve"> Game End</w:t>
+        <w:t>Activity Diagram Game End</w:t>
       </w:r>
     </w:p>
     <w:p>
@@ -56619,13 +56277,7 @@
           <w:rFonts w:ascii="Times New Roman" w:hAnsi="Times New Roman"/>
         </w:rPr>
         <w:lastRenderedPageBreak/>
-        <w:t>Activity Diagram</w:t>
-      </w:r>
-      <w:r>
-        <w:rPr>
-          <w:rFonts w:ascii="Times New Roman" w:hAnsi="Times New Roman"/>
-        </w:rPr>
-        <w:t xml:space="preserve"> Exit from Game</w:t>
+        <w:t>Activity Diagram Exit from Game</w:t>
       </w:r>
     </w:p>
     <w:p>
@@ -56704,13 +56356,7 @@
         <w:rPr>
           <w:rFonts w:ascii="Times New Roman" w:hAnsi="Times New Roman"/>
         </w:rPr>
-        <w:t>Activity Diagram</w:t>
-      </w:r>
-      <w:r>
-        <w:rPr>
-          <w:rFonts w:ascii="Times New Roman" w:hAnsi="Times New Roman"/>
-        </w:rPr>
-        <w:t xml:space="preserve"> Exit to Titlescreen</w:t>
+        <w:t>Activity Diagram Exit to Titlescreen</w:t>
       </w:r>
     </w:p>
     <w:p>
@@ -56790,13 +56436,7 @@
           <w:rFonts w:ascii="Times New Roman" w:hAnsi="Times New Roman"/>
         </w:rPr>
         <w:lastRenderedPageBreak/>
-        <w:t>Activity Diagram</w:t>
-      </w:r>
-      <w:r>
-        <w:rPr>
-          <w:rFonts w:ascii="Times New Roman" w:hAnsi="Times New Roman"/>
-        </w:rPr>
-        <w:t xml:space="preserve"> Shop</w:t>
+        <w:t>Activity Diagram Shop</w:t>
       </w:r>
     </w:p>
     <w:p>
@@ -56867,13 +56507,7 @@
           <w:rFonts w:ascii="Times New Roman" w:hAnsi="Times New Roman"/>
         </w:rPr>
         <w:lastRenderedPageBreak/>
-        <w:t>Activity Diagram</w:t>
-      </w:r>
-      <w:r>
-        <w:rPr>
-          <w:rFonts w:ascii="Times New Roman" w:hAnsi="Times New Roman"/>
-        </w:rPr>
-        <w:t xml:space="preserve"> Sell</w:t>
+        <w:t>Activity Diagram Sell</w:t>
       </w:r>
     </w:p>
     <w:p>
@@ -56944,13 +56578,7 @@
           <w:rFonts w:ascii="Times New Roman" w:hAnsi="Times New Roman"/>
         </w:rPr>
         <w:lastRenderedPageBreak/>
-        <w:t>Activity Diagram</w:t>
-      </w:r>
-      <w:r>
-        <w:rPr>
-          <w:rFonts w:ascii="Times New Roman" w:hAnsi="Times New Roman"/>
-        </w:rPr>
-        <w:t xml:space="preserve"> Buy Weapon</w:t>
+        <w:t>Activity Diagram Buy Weapon</w:t>
       </w:r>
     </w:p>
     <w:p>
@@ -57021,13 +56649,7 @@
           <w:rFonts w:ascii="Times New Roman" w:hAnsi="Times New Roman"/>
         </w:rPr>
         <w:lastRenderedPageBreak/>
-        <w:t>Activity Diagram</w:t>
-      </w:r>
-      <w:r>
-        <w:rPr>
-          <w:rFonts w:ascii="Times New Roman" w:hAnsi="Times New Roman"/>
-        </w:rPr>
-        <w:t xml:space="preserve"> Buy Armor</w:t>
+        <w:t>Activity Diagram Buy Armor</w:t>
       </w:r>
     </w:p>
     <w:p>
@@ -57107,13 +56729,7 @@
           <w:rFonts w:ascii="Times New Roman" w:hAnsi="Times New Roman"/>
         </w:rPr>
         <w:lastRenderedPageBreak/>
-        <w:t>Activity Diagram</w:t>
-      </w:r>
-      <w:r>
-        <w:rPr>
-          <w:rFonts w:ascii="Times New Roman" w:hAnsi="Times New Roman"/>
-        </w:rPr>
-        <w:t xml:space="preserve"> Buy Potion </w:t>
+        <w:t xml:space="preserve">Activity Diagram Buy Potion </w:t>
       </w:r>
     </w:p>
     <w:p>
@@ -57346,7 +56962,7 @@
               <w:noProof/>
               <w:lang w:val="en-US"/>
             </w:rPr>
-            <w:t>10</w:t>
+            <w:t>2</w:t>
           </w:r>
           <w:r>
             <w:rPr>
@@ -57441,23 +57057,7 @@
               <w:sz w:val="16"/>
               <w:szCs w:val="16"/>
             </w:rPr>
-            <w:t xml:space="preserve">Dokumen ini dan informasi yang dimilikinya adalah milik Jurusan </w:t>
-          </w:r>
-          <w:proofErr w:type="gramStart"/>
-          <w:r>
-            <w:rPr>
-              <w:sz w:val="16"/>
-              <w:szCs w:val="16"/>
-            </w:rPr>
-            <w:t>Teknik  Informatika</w:t>
-          </w:r>
-          <w:proofErr w:type="gramEnd"/>
-          <w:r>
-            <w:rPr>
-              <w:sz w:val="16"/>
-              <w:szCs w:val="16"/>
-            </w:rPr>
-            <w:t>-UNIKOM dan bersifat rahasia.</w:t>
+            <w:t>Dokumen ini dan informasi yang dimilikinya adalah milik Jurusan Teknik  Informatika-UNIKOM dan bersifat rahasia.</w:t>
           </w:r>
         </w:p>
         <w:p>
@@ -59725,99 +59325,27 @@
   </w:num>
   <w:num w:numId="6">
     <w:abstractNumId w:val="4"/>
-    <w:lvlOverride w:ilvl="0"/>
-    <w:lvlOverride w:ilvl="1"/>
-    <w:lvlOverride w:ilvl="2"/>
-    <w:lvlOverride w:ilvl="3"/>
-    <w:lvlOverride w:ilvl="4"/>
-    <w:lvlOverride w:ilvl="5"/>
-    <w:lvlOverride w:ilvl="6"/>
-    <w:lvlOverride w:ilvl="7"/>
-    <w:lvlOverride w:ilvl="8"/>
   </w:num>
   <w:num w:numId="7">
     <w:abstractNumId w:val="10"/>
-    <w:lvlOverride w:ilvl="0"/>
-    <w:lvlOverride w:ilvl="1"/>
-    <w:lvlOverride w:ilvl="2"/>
-    <w:lvlOverride w:ilvl="3"/>
-    <w:lvlOverride w:ilvl="4"/>
-    <w:lvlOverride w:ilvl="5"/>
-    <w:lvlOverride w:ilvl="6"/>
-    <w:lvlOverride w:ilvl="7"/>
-    <w:lvlOverride w:ilvl="8"/>
   </w:num>
   <w:num w:numId="8">
     <w:abstractNumId w:val="18"/>
-    <w:lvlOverride w:ilvl="0"/>
-    <w:lvlOverride w:ilvl="1"/>
-    <w:lvlOverride w:ilvl="2"/>
-    <w:lvlOverride w:ilvl="3"/>
-    <w:lvlOverride w:ilvl="4"/>
-    <w:lvlOverride w:ilvl="5"/>
-    <w:lvlOverride w:ilvl="6"/>
-    <w:lvlOverride w:ilvl="7"/>
-    <w:lvlOverride w:ilvl="8"/>
   </w:num>
   <w:num w:numId="9">
     <w:abstractNumId w:val="0"/>
-    <w:lvlOverride w:ilvl="0"/>
-    <w:lvlOverride w:ilvl="1"/>
-    <w:lvlOverride w:ilvl="2"/>
-    <w:lvlOverride w:ilvl="3"/>
-    <w:lvlOverride w:ilvl="4"/>
-    <w:lvlOverride w:ilvl="5"/>
-    <w:lvlOverride w:ilvl="6"/>
-    <w:lvlOverride w:ilvl="7"/>
-    <w:lvlOverride w:ilvl="8"/>
   </w:num>
   <w:num w:numId="10">
     <w:abstractNumId w:val="5"/>
-    <w:lvlOverride w:ilvl="0"/>
-    <w:lvlOverride w:ilvl="1"/>
-    <w:lvlOverride w:ilvl="2"/>
-    <w:lvlOverride w:ilvl="3"/>
-    <w:lvlOverride w:ilvl="4"/>
-    <w:lvlOverride w:ilvl="5"/>
-    <w:lvlOverride w:ilvl="6"/>
-    <w:lvlOverride w:ilvl="7"/>
-    <w:lvlOverride w:ilvl="8"/>
   </w:num>
   <w:num w:numId="11">
     <w:abstractNumId w:val="15"/>
-    <w:lvlOverride w:ilvl="0"/>
-    <w:lvlOverride w:ilvl="1"/>
-    <w:lvlOverride w:ilvl="2"/>
-    <w:lvlOverride w:ilvl="3"/>
-    <w:lvlOverride w:ilvl="4"/>
-    <w:lvlOverride w:ilvl="5"/>
-    <w:lvlOverride w:ilvl="6"/>
-    <w:lvlOverride w:ilvl="7"/>
-    <w:lvlOverride w:ilvl="8"/>
   </w:num>
   <w:num w:numId="12">
     <w:abstractNumId w:val="17"/>
-    <w:lvlOverride w:ilvl="0"/>
-    <w:lvlOverride w:ilvl="1"/>
-    <w:lvlOverride w:ilvl="2"/>
-    <w:lvlOverride w:ilvl="3"/>
-    <w:lvlOverride w:ilvl="4"/>
-    <w:lvlOverride w:ilvl="5"/>
-    <w:lvlOverride w:ilvl="6"/>
-    <w:lvlOverride w:ilvl="7"/>
-    <w:lvlOverride w:ilvl="8"/>
   </w:num>
   <w:num w:numId="13">
     <w:abstractNumId w:val="9"/>
-    <w:lvlOverride w:ilvl="0"/>
-    <w:lvlOverride w:ilvl="1"/>
-    <w:lvlOverride w:ilvl="2"/>
-    <w:lvlOverride w:ilvl="3"/>
-    <w:lvlOverride w:ilvl="4"/>
-    <w:lvlOverride w:ilvl="5"/>
-    <w:lvlOverride w:ilvl="6"/>
-    <w:lvlOverride w:ilvl="7"/>
-    <w:lvlOverride w:ilvl="8"/>
   </w:num>
   <w:num w:numId="14">
     <w:abstractNumId w:val="19"/>
@@ -59839,15 +59367,6 @@
   </w:num>
   <w:num w:numId="20">
     <w:abstractNumId w:val="16"/>
-    <w:lvlOverride w:ilvl="0"/>
-    <w:lvlOverride w:ilvl="1"/>
-    <w:lvlOverride w:ilvl="2"/>
-    <w:lvlOverride w:ilvl="3"/>
-    <w:lvlOverride w:ilvl="4"/>
-    <w:lvlOverride w:ilvl="5"/>
-    <w:lvlOverride w:ilvl="6"/>
-    <w:lvlOverride w:ilvl="7"/>
-    <w:lvlOverride w:ilvl="8"/>
   </w:num>
   <w:num w:numId="21">
     <w:abstractNumId w:val="2"/>
@@ -60629,6 +60148,7 @@
     <w:tblPr>
       <w:tblStyleRowBandSize w:val="1"/>
       <w:tblStyleColBandSize w:val="1"/>
+      <w:tblInd w:w="0" w:type="dxa"/>
       <w:tblBorders>
         <w:insideH w:val="single" w:sz="4" w:space="0" w:color="FFFFFF" w:themeColor="background1"/>
       </w:tblBorders>
@@ -61481,6 +61001,7 @@
     <w:tblPr>
       <w:tblStyleRowBandSize w:val="1"/>
       <w:tblStyleColBandSize w:val="1"/>
+      <w:tblInd w:w="0" w:type="dxa"/>
       <w:tblBorders>
         <w:insideH w:val="single" w:sz="4" w:space="0" w:color="FFFFFF" w:themeColor="background1"/>
       </w:tblBorders>

</xml_diff>